<commit_message>
Make minor edits to material, add exercises
</commit_message>
<xml_diff>
--- a/R-programming-an-introduction.docx
+++ b/R-programming-an-introduction.docx
@@ -40,14 +40,6 @@
       </w:r>
       <w:r>
         <w:t xml:space="preserve">Borrego</w:t>
-      </w:r>
-    </w:p>
-    <w:p>
-      <w:pPr>
-        <w:pStyle w:val="Date"/>
-      </w:pPr>
-      <w:r>
-        <w:t xml:space="preserve">1/26/2024</w:t>
       </w:r>
     </w:p>
     <w:bookmarkStart w:id="28" w:name="helpful-links"/>
@@ -13355,7 +13347,7 @@
         <w:rPr>
           <w:rStyle w:val="VerbatimChar"/>
         </w:rPr>
-        <w:t xml:space="preserve">## ── Attaching packages ─────────────────────────────────────── tidyverse 1.3.2 ──</w:t>
+        <w:t xml:space="preserve">## ── Attaching core tidyverse packages ──────────────────────── tidyverse 2.0.0 ──</w:t>
       </w:r>
       <w:r>
         <w:br/>
@@ -13364,7 +13356,7 @@
         <w:rPr>
           <w:rStyle w:val="VerbatimChar"/>
         </w:rPr>
-        <w:t xml:space="preserve">## ✔ tibble  3.1.8      ✔ dplyr   1.0.10</w:t>
+        <w:t xml:space="preserve">## ✔ dplyr     1.1.4     ✔ readr     2.1.5</w:t>
       </w:r>
       <w:r>
         <w:br/>
@@ -13373,7 +13365,7 @@
         <w:rPr>
           <w:rStyle w:val="VerbatimChar"/>
         </w:rPr>
-        <w:t xml:space="preserve">## ✔ tidyr   1.2.1      ✔ stringr 1.5.0 </w:t>
+        <w:t xml:space="preserve">## ✔ forcats   1.0.0     ✔ stringr   1.5.1</w:t>
       </w:r>
       <w:r>
         <w:br/>
@@ -13382,7 +13374,7 @@
         <w:rPr>
           <w:rStyle w:val="VerbatimChar"/>
         </w:rPr>
-        <w:t xml:space="preserve">## ✔ readr   2.1.3      ✔ forcats 0.5.2 </w:t>
+        <w:t xml:space="preserve">## ✔ lubridate 1.9.3     ✔ tibble    3.2.1</w:t>
       </w:r>
       <w:r>
         <w:br/>
@@ -13391,7 +13383,7 @@
         <w:rPr>
           <w:rStyle w:val="VerbatimChar"/>
         </w:rPr>
-        <w:t xml:space="preserve">## ✔ purrr   1.0.1      </w:t>
+        <w:t xml:space="preserve">## ✔ purrr     1.0.2     ✔ tidyr     1.3.1</w:t>
       </w:r>
       <w:r>
         <w:br/>
@@ -13419,6 +13411,15 @@
           <w:rStyle w:val="VerbatimChar"/>
         </w:rPr>
         <w:t xml:space="preserve">## ✖ dplyr::lag()    masks stats::lag()</w:t>
+      </w:r>
+      <w:r>
+        <w:br/>
+      </w:r>
+      <w:r>
+        <w:rPr>
+          <w:rStyle w:val="VerbatimChar"/>
+        </w:rPr>
+        <w:t xml:space="preserve">## ℹ Use the conflicted package (&lt;http://conflicted.r-lib.org/&gt;) to force all conflicts to become errors</w:t>
       </w:r>
     </w:p>
     <w:p>
@@ -17777,6 +17778,25 @@
       <w:jc w:val="center"/>
     </w:pPr>
   </w:style>
+  <w:style w:customStyle="1" w:styleId="AbstractTitle" w:type="paragraph">
+    <w:name w:val="Abstract Title"/>
+    <w:basedOn w:val="Normal"/>
+    <w:next w:val="Abstract"/>
+    <w:qFormat/>
+    <w:pPr>
+      <w:keepNext/>
+      <w:keepLines/>
+      <w:jc w:val="center"/>
+      <w:spacing w:after="0" w:before="300"/>
+    </w:pPr>
+    <w:rPr>
+      <w:sz w:val="20"/>
+      <w:szCs w:val="20"/>
+      <w:b/>
+      <w:color w:val="345A8A"/>
+      &gt;
+    </w:rPr>
+  </w:style>
   <w:style w:customStyle="1" w:styleId="Abstract" w:type="paragraph">
     <w:name w:val="Abstract"/>
     <w:basedOn w:val="Normal"/>
@@ -17785,7 +17805,7 @@
     <w:pPr>
       <w:keepNext/>
       <w:keepLines/>
-      <w:spacing w:after="300" w:before="300"/>
+      <w:spacing w:after="300" w:before="100"/>
     </w:pPr>
     <w:rPr>
       <w:sz w:val="20"/>
@@ -18007,6 +18027,18 @@
     <w:uiPriority w:val="9"/>
     <w:unhideWhenUsed/>
     <w:qFormat/>
+  </w:style>
+  <w:style w:styleId="FootnoteBlockText" w:type="paragraph">
+    <w:name w:val="Footnote Block Text"/>
+    <w:basedOn w:val="Footnote Text"/>
+    <w:next w:val="Footnote Text"/>
+    <w:uiPriority w:val="9"/>
+    <w:unhideWhenUsed/>
+    <w:qFormat/>
+    <w:pPr>
+      <w:spacing w:after="100" w:before="100"/>
+      <w:ind w:firstLine="0" w:left="480" w:right="480"/>
+    </w:pPr>
   </w:style>
   <w:style w:default="1" w:styleId="DefaultParagraphFont" w:type="character">
     <w:name w:val="Default Paragraph Font"/>

</xml_diff>